<commit_message>
Added Statistical analysis of data
</commit_message>
<xml_diff>
--- a/CA 2 Report.docx
+++ b/CA 2 Report.docx
@@ -885,6 +885,98 @@
     <w:p/>
     <w:p/>
     <w:p/>
+    <w:p/>
+    <w:p>
+      <w:r>
+        <w:br w:type="page"/>
+      </w:r>
+    </w:p>
+    <w:p/>
+    <w:p>
+      <w:r>
+        <w:br w:type="page"/>
+      </w:r>
+    </w:p>
+    <w:sdt>
+      <w:sdtPr>
+        <w:id w:val="436331126"/>
+        <w:docPartObj>
+          <w:docPartGallery w:val="Bibliographies"/>
+          <w:docPartUnique/>
+        </w:docPartObj>
+      </w:sdtPr>
+      <w:sdtEndPr>
+        <w:rPr>
+          <w:rFonts w:asciiTheme="minorHAnsi" w:eastAsiaTheme="minorEastAsia" w:hAnsiTheme="minorHAnsi" w:cstheme="minorBidi"/>
+          <w:color w:val="auto"/>
+          <w:sz w:val="21"/>
+          <w:szCs w:val="21"/>
+        </w:rPr>
+      </w:sdtEndPr>
+      <w:sdtContent>
+        <w:p>
+          <w:pPr>
+            <w:pStyle w:val="Heading1"/>
+          </w:pPr>
+          <w:r>
+            <w:t>References</w:t>
+          </w:r>
+        </w:p>
+      </w:sdtContent>
+    </w:sdt>
+    <w:p>
+      <w:pPr>
+        <w:pStyle w:val="NormalWeb"/>
+        <w:spacing w:before="0" w:beforeAutospacing="0" w:after="0" w:afterAutospacing="0" w:line="480" w:lineRule="auto"/>
+        <w:ind w:left="720" w:hanging="720"/>
+      </w:pPr>
+      <w:r>
+        <w:t xml:space="preserve">“Python Pandas - Descriptive Statistics - </w:t>
+      </w:r>
+      <w:proofErr w:type="spellStart"/>
+      <w:r>
+        <w:t>Tutorialspoint</w:t>
+      </w:r>
+      <w:proofErr w:type="spellEnd"/>
+      <w:r>
+        <w:t xml:space="preserve">.” </w:t>
+      </w:r>
+      <w:r>
+        <w:rPr>
+          <w:i/>
+          <w:iCs/>
+        </w:rPr>
+        <w:t>Www.tutorialspoint.com</w:t>
+      </w:r>
+      <w:r>
+        <w:t>, www.tutorialspoint.com/python_pandas/python_pandas_descriptive_statistics.htm.</w:t>
+      </w:r>
+    </w:p>
+    <w:p>
+      <w:pPr>
+        <w:pStyle w:val="NormalWeb"/>
+        <w:spacing w:before="0" w:beforeAutospacing="0" w:after="0" w:afterAutospacing="0" w:line="480" w:lineRule="auto"/>
+        <w:ind w:left="720" w:hanging="720"/>
+      </w:pPr>
+      <w:proofErr w:type="spellStart"/>
+      <w:r>
+        <w:t>Stojiljković</w:t>
+      </w:r>
+      <w:proofErr w:type="spellEnd"/>
+      <w:r>
+        <w:t xml:space="preserve">, Mirko. “Python Statistics Fundamentals: How to Describe Your Data – Real Python.” </w:t>
+      </w:r>
+      <w:r>
+        <w:rPr>
+          <w:i/>
+          <w:iCs/>
+        </w:rPr>
+        <w:t>Realpython.com</w:t>
+      </w:r>
+      <w:r>
+        <w:t>, realpython.com/python-statistics/.</w:t>
+      </w:r>
+    </w:p>
     <w:p/>
     <w:sectPr>
       <w:pgSz w:w="11906" w:h="16838"/>
@@ -2176,6 +2268,23 @@
       <w:contextualSpacing/>
     </w:pPr>
   </w:style>
+  <w:style w:type="paragraph" w:styleId="NormalWeb">
+    <w:name w:val="Normal (Web)"/>
+    <w:basedOn w:val="Normal"/>
+    <w:uiPriority w:val="99"/>
+    <w:semiHidden/>
+    <w:unhideWhenUsed/>
+    <w:rsid w:val="00CD0F96"/>
+    <w:pPr>
+      <w:spacing w:before="100" w:beforeAutospacing="1" w:after="100" w:afterAutospacing="1" w:line="240" w:lineRule="auto"/>
+    </w:pPr>
+    <w:rPr>
+      <w:rFonts w:ascii="Times New Roman" w:eastAsia="Times New Roman" w:hAnsi="Times New Roman" w:cs="Times New Roman"/>
+      <w:sz w:val="24"/>
+      <w:szCs w:val="24"/>
+      <w:lang w:val="en-GB" w:eastAsia="en-GB"/>
+    </w:rPr>
+  </w:style>
 </w:styles>
 </file>
 

</xml_diff>